<commit_message>
Probably the last commit ever
Completed the final report
Added notes for the presentation
Will probably not touch this repo again
Ever...
</commit_message>
<xml_diff>
--- a/Docs/DV1435 L4 Final Final Report.docx
+++ b/Docs/DV1435 L4 Final Final Report.docx
@@ -30,6 +30,9 @@
       </w:r>
       <w:r>
         <w:t>Kim Restad &amp;</w:t>
+      </w:r>
+      <w:r>
+        <w:t xml:space="preserve"> </w:t>
       </w:r>
       <w:r>
         <w:t>Fredrik Johannesson</w:t>
@@ -109,7 +112,9 @@
               <w:tab w:val="right" w:leader="dot" w:pos="9062"/>
             </w:tabs>
             <w:rPr>
+              <w:rFonts w:eastAsiaTheme="minorEastAsia"/>
               <w:noProof/>
+              <w:lang w:eastAsia="sv-SE"/>
             </w:rPr>
           </w:pPr>
           <w:r>
@@ -121,7 +126,7 @@
           <w:r>
             <w:fldChar w:fldCharType="separate"/>
           </w:r>
-          <w:hyperlink w:anchor="_Toc323215577" w:history="1">
+          <w:hyperlink w:anchor="_Toc325624809" w:history="1">
             <w:r>
               <w:rPr>
                 <w:rStyle w:val="Hyperlink"/>
@@ -149,7 +154,7 @@
                 <w:noProof/>
                 <w:webHidden/>
               </w:rPr>
-              <w:instrText xml:space="preserve"> PAGEREF _Toc323215577 \h </w:instrText>
+              <w:instrText xml:space="preserve"> PAGEREF _Toc325624809 \h </w:instrText>
             </w:r>
             <w:r>
               <w:rPr>
@@ -187,17 +192,88 @@
               <w:tab w:val="right" w:leader="dot" w:pos="9062"/>
             </w:tabs>
             <w:rPr>
+              <w:rFonts w:eastAsiaTheme="minorEastAsia"/>
+              <w:noProof/>
+              <w:lang w:eastAsia="sv-SE"/>
+            </w:rPr>
+          </w:pPr>
+          <w:hyperlink w:anchor="_Toc325624810" w:history="1">
+            <w:r>
+              <w:rPr>
+                <w:rStyle w:val="Hyperlink"/>
+                <w:noProof/>
+                <w:lang w:val="en-US"/>
+              </w:rPr>
+              <w:t>Architecture overview</w:t>
+            </w:r>
+            <w:r>
+              <w:rPr>
+                <w:noProof/>
+                <w:webHidden/>
+              </w:rPr>
+              <w:tab/>
+            </w:r>
+            <w:r>
+              <w:rPr>
+                <w:noProof/>
+                <w:webHidden/>
+              </w:rPr>
+              <w:fldChar w:fldCharType="begin"/>
+            </w:r>
+            <w:r>
+              <w:rPr>
+                <w:noProof/>
+                <w:webHidden/>
+              </w:rPr>
+              <w:instrText xml:space="preserve"> PAGEREF _Toc325624810 \h </w:instrText>
+            </w:r>
+            <w:r>
+              <w:rPr>
+                <w:noProof/>
+                <w:webHidden/>
+              </w:rPr>
+            </w:r>
+            <w:r>
+              <w:rPr>
+                <w:noProof/>
+                <w:webHidden/>
+              </w:rPr>
+              <w:fldChar w:fldCharType="separate"/>
+            </w:r>
+            <w:r>
+              <w:rPr>
+                <w:noProof/>
+                <w:webHidden/>
+              </w:rPr>
+              <w:t>4</w:t>
+            </w:r>
+            <w:r>
+              <w:rPr>
+                <w:noProof/>
+                <w:webHidden/>
+              </w:rPr>
+              <w:fldChar w:fldCharType="end"/>
+            </w:r>
+          </w:hyperlink>
+        </w:p>
+        <w:p>
+          <w:pPr>
+            <w:pStyle w:val="TOC2"/>
+            <w:tabs>
+              <w:tab w:val="right" w:leader="dot" w:pos="9062"/>
+            </w:tabs>
+            <w:rPr>
               <w:noProof/>
             </w:rPr>
           </w:pPr>
-          <w:hyperlink w:anchor="_Toc323215578" w:history="1">
+          <w:hyperlink w:anchor="_Toc325624811" w:history="1">
             <w:r>
               <w:rPr>
                 <w:rStyle w:val="Hyperlink"/>
                 <w:noProof/>
                 <w:lang w:val="en-US"/>
               </w:rPr>
-              <w:t>Architecture overview</w:t>
+              <w:t>Description of components</w:t>
             </w:r>
             <w:r>
               <w:rPr>
@@ -218,7 +294,7 @@
                 <w:noProof/>
                 <w:webHidden/>
               </w:rPr>
-              <w:instrText xml:space="preserve"> PAGEREF _Toc323215578 \h </w:instrText>
+              <w:instrText xml:space="preserve"> PAGEREF _Toc325624811 \h </w:instrText>
             </w:r>
             <w:r>
               <w:rPr>
@@ -238,7 +314,7 @@
                 <w:noProof/>
                 <w:webHidden/>
               </w:rPr>
-              <w:t>4</w:t>
+              <w:t>5</w:t>
             </w:r>
             <w:r>
               <w:rPr>
@@ -256,17 +332,19 @@
               <w:tab w:val="right" w:leader="dot" w:pos="9062"/>
             </w:tabs>
             <w:rPr>
+              <w:rFonts w:eastAsiaTheme="minorEastAsia"/>
               <w:noProof/>
+              <w:lang w:eastAsia="sv-SE"/>
             </w:rPr>
           </w:pPr>
-          <w:hyperlink w:anchor="_Toc323215579" w:history="1">
+          <w:hyperlink w:anchor="_Toc325624812" w:history="1">
             <w:r>
               <w:rPr>
                 <w:rStyle w:val="Hyperlink"/>
                 <w:noProof/>
                 <w:lang w:val="en-US"/>
               </w:rPr>
-              <w:t>Description of components</w:t>
+              <w:t>Framework</w:t>
             </w:r>
             <w:r>
               <w:rPr>
@@ -287,7 +365,7 @@
                 <w:noProof/>
                 <w:webHidden/>
               </w:rPr>
-              <w:instrText xml:space="preserve"> PAGEREF _Toc323215579 \h </w:instrText>
+              <w:instrText xml:space="preserve"> PAGEREF _Toc325624812 \h </w:instrText>
             </w:r>
             <w:r>
               <w:rPr>
@@ -307,7 +385,7 @@
                 <w:noProof/>
                 <w:webHidden/>
               </w:rPr>
-              <w:t>5</w:t>
+              <w:t>6</w:t>
             </w:r>
             <w:r>
               <w:rPr>
@@ -325,17 +403,19 @@
               <w:tab w:val="right" w:leader="dot" w:pos="9062"/>
             </w:tabs>
             <w:rPr>
+              <w:rFonts w:eastAsiaTheme="minorEastAsia"/>
               <w:noProof/>
+              <w:lang w:eastAsia="sv-SE"/>
             </w:rPr>
           </w:pPr>
-          <w:hyperlink w:anchor="_Toc323215580" w:history="1">
+          <w:hyperlink w:anchor="_Toc325624813" w:history="1">
             <w:r>
               <w:rPr>
                 <w:rStyle w:val="Hyperlink"/>
                 <w:noProof/>
                 <w:lang w:val="en-US"/>
               </w:rPr>
-              <w:t>Framework</w:t>
+              <w:t>Resources</w:t>
             </w:r>
             <w:r>
               <w:rPr>
@@ -356,7 +436,7 @@
                 <w:noProof/>
                 <w:webHidden/>
               </w:rPr>
-              <w:instrText xml:space="preserve"> PAGEREF _Toc323215580 \h </w:instrText>
+              <w:instrText xml:space="preserve"> PAGEREF _Toc325624813 \h </w:instrText>
             </w:r>
             <w:r>
               <w:rPr>
@@ -376,7 +456,7 @@
                 <w:noProof/>
                 <w:webHidden/>
               </w:rPr>
-              <w:t>6</w:t>
+              <w:t>8</w:t>
             </w:r>
             <w:r>
               <w:rPr>
@@ -394,17 +474,19 @@
               <w:tab w:val="right" w:leader="dot" w:pos="9062"/>
             </w:tabs>
             <w:rPr>
+              <w:rFonts w:eastAsiaTheme="minorEastAsia"/>
               <w:noProof/>
+              <w:lang w:eastAsia="sv-SE"/>
             </w:rPr>
           </w:pPr>
-          <w:hyperlink w:anchor="_Toc323215581" w:history="1">
+          <w:hyperlink w:anchor="_Toc325624814" w:history="1">
             <w:r>
               <w:rPr>
                 <w:rStyle w:val="Hyperlink"/>
                 <w:noProof/>
                 <w:lang w:val="en-US"/>
               </w:rPr>
-              <w:t>Resources</w:t>
+              <w:t>Helper</w:t>
             </w:r>
             <w:r>
               <w:rPr>
@@ -425,7 +507,7 @@
                 <w:noProof/>
                 <w:webHidden/>
               </w:rPr>
-              <w:instrText xml:space="preserve"> PAGEREF _Toc323215581 \h </w:instrText>
+              <w:instrText xml:space="preserve"> PAGEREF _Toc325624814 \h </w:instrText>
             </w:r>
             <w:r>
               <w:rPr>
@@ -445,7 +527,7 @@
                 <w:noProof/>
                 <w:webHidden/>
               </w:rPr>
-              <w:t>8</w:t>
+              <w:t>9</w:t>
             </w:r>
             <w:r>
               <w:rPr>
@@ -463,17 +545,19 @@
               <w:tab w:val="right" w:leader="dot" w:pos="9062"/>
             </w:tabs>
             <w:rPr>
+              <w:rFonts w:eastAsiaTheme="minorEastAsia"/>
               <w:noProof/>
+              <w:lang w:eastAsia="sv-SE"/>
             </w:rPr>
           </w:pPr>
-          <w:hyperlink w:anchor="_Toc323215582" w:history="1">
+          <w:hyperlink w:anchor="_Toc325624815" w:history="1">
             <w:r>
               <w:rPr>
                 <w:rStyle w:val="Hyperlink"/>
                 <w:noProof/>
                 <w:lang w:val="en-US"/>
               </w:rPr>
-              <w:t>Helper</w:t>
+              <w:t>View</w:t>
             </w:r>
             <w:r>
               <w:rPr>
@@ -494,7 +578,7 @@
                 <w:noProof/>
                 <w:webHidden/>
               </w:rPr>
-              <w:instrText xml:space="preserve"> PAGEREF _Toc323215582 \h </w:instrText>
+              <w:instrText xml:space="preserve"> PAGEREF _Toc325624815 \h </w:instrText>
             </w:r>
             <w:r>
               <w:rPr>
@@ -514,7 +598,7 @@
                 <w:noProof/>
                 <w:webHidden/>
               </w:rPr>
-              <w:t>9</w:t>
+              <w:t>11</w:t>
             </w:r>
             <w:r>
               <w:rPr>
@@ -532,17 +616,19 @@
               <w:tab w:val="right" w:leader="dot" w:pos="9062"/>
             </w:tabs>
             <w:rPr>
+              <w:rFonts w:eastAsiaTheme="minorEastAsia"/>
               <w:noProof/>
+              <w:lang w:eastAsia="sv-SE"/>
             </w:rPr>
           </w:pPr>
-          <w:hyperlink w:anchor="_Toc323215583" w:history="1">
+          <w:hyperlink w:anchor="_Toc325624816" w:history="1">
             <w:r>
               <w:rPr>
                 <w:rStyle w:val="Hyperlink"/>
                 <w:noProof/>
                 <w:lang w:val="en-US"/>
               </w:rPr>
-              <w:t>View</w:t>
+              <w:t>Model</w:t>
             </w:r>
             <w:r>
               <w:rPr>
@@ -563,7 +649,7 @@
                 <w:noProof/>
                 <w:webHidden/>
               </w:rPr>
-              <w:instrText xml:space="preserve"> PAGEREF _Toc323215583 \h </w:instrText>
+              <w:instrText xml:space="preserve"> PAGEREF _Toc325624816 \h </w:instrText>
             </w:r>
             <w:r>
               <w:rPr>
@@ -583,7 +669,7 @@
                 <w:noProof/>
                 <w:webHidden/>
               </w:rPr>
-              <w:t>10</w:t>
+              <w:t>14</w:t>
             </w:r>
             <w:r>
               <w:rPr>
@@ -601,17 +687,372 @@
               <w:tab w:val="right" w:leader="dot" w:pos="9062"/>
             </w:tabs>
             <w:rPr>
+              <w:rFonts w:eastAsiaTheme="minorEastAsia"/>
+              <w:noProof/>
+              <w:lang w:eastAsia="sv-SE"/>
+            </w:rPr>
+          </w:pPr>
+          <w:hyperlink w:anchor="_Toc325624817" w:history="1">
+            <w:r>
+              <w:rPr>
+                <w:rStyle w:val="Hyperlink"/>
+                <w:noProof/>
+                <w:lang w:val="en-US"/>
+              </w:rPr>
+              <w:t>Features not implemented</w:t>
+            </w:r>
+            <w:r>
+              <w:rPr>
+                <w:noProof/>
+                <w:webHidden/>
+              </w:rPr>
+              <w:tab/>
+            </w:r>
+            <w:r>
+              <w:rPr>
+                <w:noProof/>
+                <w:webHidden/>
+              </w:rPr>
+              <w:fldChar w:fldCharType="begin"/>
+            </w:r>
+            <w:r>
+              <w:rPr>
+                <w:noProof/>
+                <w:webHidden/>
+              </w:rPr>
+              <w:instrText xml:space="preserve"> PAGEREF _Toc325624817 \h </w:instrText>
+            </w:r>
+            <w:r>
+              <w:rPr>
+                <w:noProof/>
+                <w:webHidden/>
+              </w:rPr>
+            </w:r>
+            <w:r>
+              <w:rPr>
+                <w:noProof/>
+                <w:webHidden/>
+              </w:rPr>
+              <w:fldChar w:fldCharType="separate"/>
+            </w:r>
+            <w:r>
+              <w:rPr>
+                <w:noProof/>
+                <w:webHidden/>
+              </w:rPr>
+              <w:t>16</w:t>
+            </w:r>
+            <w:r>
+              <w:rPr>
+                <w:noProof/>
+                <w:webHidden/>
+              </w:rPr>
+              <w:fldChar w:fldCharType="end"/>
+            </w:r>
+          </w:hyperlink>
+        </w:p>
+        <w:p>
+          <w:pPr>
+            <w:pStyle w:val="TOC1"/>
+            <w:tabs>
+              <w:tab w:val="right" w:leader="dot" w:pos="9062"/>
+            </w:tabs>
+            <w:rPr>
+              <w:rFonts w:eastAsiaTheme="minorEastAsia"/>
+              <w:noProof/>
+              <w:lang w:eastAsia="sv-SE"/>
+            </w:rPr>
+          </w:pPr>
+          <w:hyperlink w:anchor="_Toc325624818" w:history="1">
+            <w:r>
+              <w:rPr>
+                <w:rStyle w:val="Hyperlink"/>
+                <w:noProof/>
+                <w:lang w:val="en-US"/>
+              </w:rPr>
+              <w:t>Evaluation</w:t>
+            </w:r>
+            <w:r>
+              <w:rPr>
+                <w:noProof/>
+                <w:webHidden/>
+              </w:rPr>
+              <w:tab/>
+            </w:r>
+            <w:r>
+              <w:rPr>
+                <w:noProof/>
+                <w:webHidden/>
+              </w:rPr>
+              <w:fldChar w:fldCharType="begin"/>
+            </w:r>
+            <w:r>
+              <w:rPr>
+                <w:noProof/>
+                <w:webHidden/>
+              </w:rPr>
+              <w:instrText xml:space="preserve"> PAGEREF _Toc325624818 \h </w:instrText>
+            </w:r>
+            <w:r>
+              <w:rPr>
+                <w:noProof/>
+                <w:webHidden/>
+              </w:rPr>
+            </w:r>
+            <w:r>
+              <w:rPr>
+                <w:noProof/>
+                <w:webHidden/>
+              </w:rPr>
+              <w:fldChar w:fldCharType="separate"/>
+            </w:r>
+            <w:r>
+              <w:rPr>
+                <w:noProof/>
+                <w:webHidden/>
+              </w:rPr>
+              <w:t>17</w:t>
+            </w:r>
+            <w:r>
+              <w:rPr>
+                <w:noProof/>
+                <w:webHidden/>
+              </w:rPr>
+              <w:fldChar w:fldCharType="end"/>
+            </w:r>
+          </w:hyperlink>
+        </w:p>
+        <w:p>
+          <w:pPr>
+            <w:pStyle w:val="TOC1"/>
+            <w:tabs>
+              <w:tab w:val="right" w:leader="dot" w:pos="9062"/>
+            </w:tabs>
+            <w:rPr>
+              <w:rFonts w:eastAsiaTheme="minorEastAsia"/>
+              <w:noProof/>
+              <w:lang w:eastAsia="sv-SE"/>
+            </w:rPr>
+          </w:pPr>
+          <w:hyperlink w:anchor="_Toc325624819" w:history="1">
+            <w:r>
+              <w:rPr>
+                <w:rStyle w:val="Hyperlink"/>
+                <w:noProof/>
+                <w:lang w:val="en-US"/>
+              </w:rPr>
+              <w:t>Progress</w:t>
+            </w:r>
+            <w:r>
+              <w:rPr>
+                <w:noProof/>
+                <w:webHidden/>
+              </w:rPr>
+              <w:tab/>
+            </w:r>
+            <w:r>
+              <w:rPr>
+                <w:noProof/>
+                <w:webHidden/>
+              </w:rPr>
+              <w:fldChar w:fldCharType="begin"/>
+            </w:r>
+            <w:r>
+              <w:rPr>
+                <w:noProof/>
+                <w:webHidden/>
+              </w:rPr>
+              <w:instrText xml:space="preserve"> PAGEREF _Toc325624819 \h </w:instrText>
+            </w:r>
+            <w:r>
+              <w:rPr>
+                <w:noProof/>
+                <w:webHidden/>
+              </w:rPr>
+            </w:r>
+            <w:r>
+              <w:rPr>
+                <w:noProof/>
+                <w:webHidden/>
+              </w:rPr>
+              <w:fldChar w:fldCharType="separate"/>
+            </w:r>
+            <w:r>
+              <w:rPr>
+                <w:noProof/>
+                <w:webHidden/>
+              </w:rPr>
+              <w:t>18</w:t>
+            </w:r>
+            <w:r>
+              <w:rPr>
+                <w:noProof/>
+                <w:webHidden/>
+              </w:rPr>
+              <w:fldChar w:fldCharType="end"/>
+            </w:r>
+          </w:hyperlink>
+        </w:p>
+        <w:p>
+          <w:pPr>
+            <w:pStyle w:val="TOC1"/>
+            <w:tabs>
+              <w:tab w:val="right" w:leader="dot" w:pos="9062"/>
+            </w:tabs>
+            <w:rPr>
+              <w:rFonts w:eastAsiaTheme="minorEastAsia"/>
+              <w:noProof/>
+              <w:lang w:eastAsia="sv-SE"/>
+            </w:rPr>
+          </w:pPr>
+          <w:hyperlink w:anchor="_Toc325624820" w:history="1">
+            <w:r>
+              <w:rPr>
+                <w:rStyle w:val="Hyperlink"/>
+                <w:noProof/>
+                <w:lang w:val="en-US"/>
+              </w:rPr>
+              <w:t>Resources spent</w:t>
+            </w:r>
+            <w:r>
+              <w:rPr>
+                <w:noProof/>
+                <w:webHidden/>
+              </w:rPr>
+              <w:tab/>
+            </w:r>
+            <w:r>
+              <w:rPr>
+                <w:noProof/>
+                <w:webHidden/>
+              </w:rPr>
+              <w:fldChar w:fldCharType="begin"/>
+            </w:r>
+            <w:r>
+              <w:rPr>
+                <w:noProof/>
+                <w:webHidden/>
+              </w:rPr>
+              <w:instrText xml:space="preserve"> PAGEREF _Toc325624820 \h </w:instrText>
+            </w:r>
+            <w:r>
+              <w:rPr>
+                <w:noProof/>
+                <w:webHidden/>
+              </w:rPr>
+            </w:r>
+            <w:r>
+              <w:rPr>
+                <w:noProof/>
+                <w:webHidden/>
+              </w:rPr>
+              <w:fldChar w:fldCharType="separate"/>
+            </w:r>
+            <w:r>
+              <w:rPr>
+                <w:noProof/>
+                <w:webHidden/>
+              </w:rPr>
+              <w:t>18</w:t>
+            </w:r>
+            <w:r>
+              <w:rPr>
+                <w:noProof/>
+                <w:webHidden/>
+              </w:rPr>
+              <w:fldChar w:fldCharType="end"/>
+            </w:r>
+          </w:hyperlink>
+        </w:p>
+        <w:p>
+          <w:pPr>
+            <w:pStyle w:val="TOC1"/>
+            <w:tabs>
+              <w:tab w:val="right" w:leader="dot" w:pos="9062"/>
+            </w:tabs>
+            <w:rPr>
+              <w:rFonts w:eastAsiaTheme="minorEastAsia"/>
+              <w:noProof/>
+              <w:lang w:eastAsia="sv-SE"/>
+            </w:rPr>
+          </w:pPr>
+          <w:hyperlink w:anchor="_Toc325624821" w:history="1">
+            <w:r>
+              <w:rPr>
+                <w:rStyle w:val="Hyperlink"/>
+                <w:noProof/>
+                <w:lang w:val="en-US"/>
+              </w:rPr>
+              <w:t>Product metrics</w:t>
+            </w:r>
+            <w:r>
+              <w:rPr>
+                <w:noProof/>
+                <w:webHidden/>
+              </w:rPr>
+              <w:tab/>
+            </w:r>
+            <w:r>
+              <w:rPr>
+                <w:noProof/>
+                <w:webHidden/>
+              </w:rPr>
+              <w:fldChar w:fldCharType="begin"/>
+            </w:r>
+            <w:r>
+              <w:rPr>
+                <w:noProof/>
+                <w:webHidden/>
+              </w:rPr>
+              <w:instrText xml:space="preserve"> PAGEREF _Toc325624821 \h </w:instrText>
+            </w:r>
+            <w:r>
+              <w:rPr>
+                <w:noProof/>
+                <w:webHidden/>
+              </w:rPr>
+            </w:r>
+            <w:r>
+              <w:rPr>
+                <w:noProof/>
+                <w:webHidden/>
+              </w:rPr>
+              <w:fldChar w:fldCharType="separate"/>
+            </w:r>
+            <w:r>
+              <w:rPr>
+                <w:noProof/>
+                <w:webHidden/>
+              </w:rPr>
+              <w:t>19</w:t>
+            </w:r>
+            <w:r>
+              <w:rPr>
+                <w:noProof/>
+                <w:webHidden/>
+              </w:rPr>
+              <w:fldChar w:fldCharType="end"/>
+            </w:r>
+          </w:hyperlink>
+        </w:p>
+        <w:p>
+          <w:pPr>
+            <w:pStyle w:val="TOC2"/>
+            <w:tabs>
+              <w:tab w:val="right" w:leader="dot" w:pos="9062"/>
+            </w:tabs>
+            <w:rPr>
               <w:noProof/>
             </w:rPr>
           </w:pPr>
-          <w:hyperlink w:anchor="_Toc323215584" w:history="1">
+          <w:hyperlink w:anchor="_Toc325624822" w:history="1">
             <w:r>
               <w:rPr>
                 <w:rStyle w:val="Hyperlink"/>
                 <w:noProof/>
                 <w:lang w:val="en-US"/>
               </w:rPr>
-              <w:t>Model</w:t>
+              <w:t>Code metrics</w:t>
             </w:r>
             <w:r>
               <w:rPr>
@@ -632,7 +1073,7 @@
                 <w:noProof/>
                 <w:webHidden/>
               </w:rPr>
-              <w:instrText xml:space="preserve"> PAGEREF _Toc323215584 \h </w:instrText>
+              <w:instrText xml:space="preserve"> PAGEREF _Toc325624822 \h </w:instrText>
             </w:r>
             <w:r>
               <w:rPr>
@@ -652,7 +1093,76 @@
                 <w:noProof/>
                 <w:webHidden/>
               </w:rPr>
-              <w:t>12</w:t>
+              <w:t>19</w:t>
+            </w:r>
+            <w:r>
+              <w:rPr>
+                <w:noProof/>
+                <w:webHidden/>
+              </w:rPr>
+              <w:fldChar w:fldCharType="end"/>
+            </w:r>
+          </w:hyperlink>
+        </w:p>
+        <w:p>
+          <w:pPr>
+            <w:pStyle w:val="TOC2"/>
+            <w:tabs>
+              <w:tab w:val="right" w:leader="dot" w:pos="9062"/>
+            </w:tabs>
+            <w:rPr>
+              <w:noProof/>
+            </w:rPr>
+          </w:pPr>
+          <w:hyperlink w:anchor="_Toc325624823" w:history="1">
+            <w:r>
+              <w:rPr>
+                <w:rStyle w:val="Hyperlink"/>
+                <w:noProof/>
+                <w:lang w:val="en-US"/>
+              </w:rPr>
+              <w:t>Estimation accuracy</w:t>
+            </w:r>
+            <w:r>
+              <w:rPr>
+                <w:noProof/>
+                <w:webHidden/>
+              </w:rPr>
+              <w:tab/>
+            </w:r>
+            <w:r>
+              <w:rPr>
+                <w:noProof/>
+                <w:webHidden/>
+              </w:rPr>
+              <w:fldChar w:fldCharType="begin"/>
+            </w:r>
+            <w:r>
+              <w:rPr>
+                <w:noProof/>
+                <w:webHidden/>
+              </w:rPr>
+              <w:instrText xml:space="preserve"> PAGEREF _Toc325624823 \h </w:instrText>
+            </w:r>
+            <w:r>
+              <w:rPr>
+                <w:noProof/>
+                <w:webHidden/>
+              </w:rPr>
+            </w:r>
+            <w:r>
+              <w:rPr>
+                <w:noProof/>
+                <w:webHidden/>
+              </w:rPr>
+              <w:fldChar w:fldCharType="separate"/>
+            </w:r>
+            <w:r>
+              <w:rPr>
+                <w:noProof/>
+                <w:webHidden/>
+              </w:rPr>
+              <w:t>20</w:t>
             </w:r>
             <w:r>
               <w:rPr>
@@ -696,7 +1206,7 @@
           <w:lang w:val="en-US"/>
         </w:rPr>
       </w:pPr>
-      <w:bookmarkStart w:id="0" w:name="_Toc323215577"/>
+      <w:bookmarkStart w:id="0" w:name="_Toc325624809"/>
       <w:r>
         <w:rPr>
           <w:lang w:val="en-US"/>
@@ -851,7 +1361,7 @@
           <w:lang w:val="en-US"/>
         </w:rPr>
       </w:pPr>
-      <w:bookmarkStart w:id="1" w:name="_Toc323215578"/>
+      <w:bookmarkStart w:id="1" w:name="_Toc325624810"/>
       <w:r>
         <w:rPr>
           <w:lang w:val="en-US"/>
@@ -945,6 +1455,13 @@
       </w:r>
       <w:r>
         <w:rPr>
+          <w:rStyle w:val="FootnoteReference"/>
+          <w:lang w:val="en-US"/>
+        </w:rPr>
+        <w:footnoteReference w:id="2"/>
+      </w:r>
+      <w:r>
+        <w:rPr>
           <w:lang w:val="en-US"/>
         </w:rPr>
         <w:br w:type="page"/>
@@ -957,7 +1474,7 @@
           <w:lang w:val="en-US"/>
         </w:rPr>
       </w:pPr>
-      <w:bookmarkStart w:id="2" w:name="_Toc323215579"/>
+      <w:bookmarkStart w:id="2" w:name="_Toc325624811"/>
       <w:r>
         <w:rPr>
           <w:lang w:val="en-US"/>
@@ -1011,7 +1528,7 @@
         </w:rPr>
         <w:br w:type="page"/>
       </w:r>
-      <w:bookmarkStart w:id="3" w:name="_Toc323215580"/>
+      <w:bookmarkStart w:id="3" w:name="_Toc325624812"/>
       <w:r>
         <w:rPr>
           <w:rStyle w:val="Heading1Char"/>
@@ -1341,6 +1858,13 @@
           </wp:inline>
         </w:drawing>
       </w:r>
+      <w:r>
+        <w:rPr>
+          <w:rStyle w:val="FootnoteReference"/>
+          <w:lang w:val="en-US"/>
+        </w:rPr>
+        <w:footnoteReference w:id="3"/>
+      </w:r>
     </w:p>
     <w:p>
       <w:pPr>
@@ -1373,7 +1897,7 @@
         </w:rPr>
         <w:br w:type="page"/>
       </w:r>
-      <w:bookmarkStart w:id="4" w:name="_Toc323215581"/>
+      <w:bookmarkStart w:id="4" w:name="_Toc325624813"/>
       <w:r>
         <w:rPr>
           <w:rStyle w:val="Heading1Char"/>
@@ -1640,6 +2164,13 @@
           </wp:inline>
         </w:drawing>
       </w:r>
+      <w:r>
+        <w:rPr>
+          <w:rStyle w:val="FootnoteReference"/>
+          <w:lang w:val="en-US"/>
+        </w:rPr>
+        <w:footnoteReference w:id="4"/>
+      </w:r>
     </w:p>
     <w:p>
       <w:pPr>
@@ -1666,7 +2197,7 @@
         </w:rPr>
         <w:br w:type="page"/>
       </w:r>
-      <w:bookmarkStart w:id="5" w:name="_Toc323215582"/>
+      <w:bookmarkStart w:id="5" w:name="_Toc325624814"/>
       <w:r>
         <w:rPr>
           <w:rStyle w:val="Heading1Char"/>
@@ -1831,6 +2362,7 @@
           <w:noProof/>
           <w:lang w:eastAsia="sv-SE"/>
         </w:rPr>
+        <w:lastRenderedPageBreak/>
         <w:drawing>
           <wp:inline distT="0" distB="0" distL="0" distR="0">
             <wp:extent cx="5076825" cy="5774469"/>
@@ -1879,6 +2411,13 @@
       </w:r>
       <w:r>
         <w:rPr>
+          <w:rStyle w:val="FootnoteReference"/>
+          <w:lang w:val="en-US"/>
+        </w:rPr>
+        <w:footnoteReference w:id="5"/>
+      </w:r>
+      <w:r>
+        <w:rPr>
           <w:lang w:val="en-US"/>
         </w:rPr>
         <w:br/>
@@ -1897,7 +2436,7 @@
         </w:rPr>
         <w:br w:type="page"/>
       </w:r>
-      <w:bookmarkStart w:id="6" w:name="_Toc323215583"/>
+      <w:bookmarkStart w:id="6" w:name="_Toc325624815"/>
       <w:r>
         <w:rPr>
           <w:rStyle w:val="Heading1Char"/>
@@ -2201,7 +2740,7 @@
           <w:rStyle w:val="FootnoteReference"/>
           <w:lang w:val="en-US"/>
         </w:rPr>
-        <w:footnoteReference w:id="2"/>
+        <w:footnoteReference w:id="6"/>
       </w:r>
     </w:p>
     <w:p>
@@ -2646,7 +3185,7 @@
           <w:rStyle w:val="FootnoteReference"/>
           <w:lang w:val="en-US"/>
         </w:rPr>
-        <w:footnoteReference w:id="3"/>
+        <w:footnoteReference w:id="7"/>
       </w:r>
     </w:p>
     <w:p>
@@ -2831,6 +3370,13 @@
           </wp:inline>
         </w:drawing>
       </w:r>
+      <w:r>
+        <w:rPr>
+          <w:rStyle w:val="FootnoteReference"/>
+          <w:lang w:val="en-US"/>
+        </w:rPr>
+        <w:footnoteReference w:id="8"/>
+      </w:r>
     </w:p>
     <w:p>
       <w:pPr>
@@ -2895,7 +3441,7 @@
         </w:rPr>
         <w:br w:type="page"/>
       </w:r>
-      <w:bookmarkStart w:id="7" w:name="_Toc323215584"/>
+      <w:bookmarkStart w:id="7" w:name="_Toc325624816"/>
       <w:r>
         <w:rPr>
           <w:rStyle w:val="Heading1Char"/>
@@ -3353,7 +3899,7 @@
           <w:rStyle w:val="FootnoteReference"/>
           <w:lang w:val="en-US"/>
         </w:rPr>
-        <w:footnoteReference w:id="4"/>
+        <w:footnoteReference w:id="9"/>
       </w:r>
     </w:p>
     <w:p>
@@ -3421,6 +3967,13 @@
           </wp:inline>
         </w:drawing>
       </w:r>
+      <w:r>
+        <w:rPr>
+          <w:rStyle w:val="FootnoteReference"/>
+          <w:lang w:val="en-US"/>
+        </w:rPr>
+        <w:footnoteReference w:id="10"/>
+      </w:r>
     </w:p>
     <w:p>
       <w:pPr>
@@ -3492,6 +4045,7 @@
           <w:lang w:val="en-US"/>
         </w:rPr>
       </w:pPr>
+      <w:bookmarkStart w:id="8" w:name="_Toc325624817"/>
       <w:r>
         <w:rPr>
           <w:lang w:val="en-US"/>
@@ -3499,6 +4053,7 @@
         <w:lastRenderedPageBreak/>
         <w:t>Features not implemented</w:t>
       </w:r>
+      <w:bookmarkEnd w:id="8"/>
     </w:p>
     <w:p>
       <w:pPr>
@@ -3678,12 +4233,40 @@
           <w:lang w:val="en-US"/>
         </w:rPr>
       </w:pPr>
+      <w:bookmarkStart w:id="9" w:name="_Toc325624818"/>
       <w:r>
         <w:rPr>
           <w:lang w:val="en-US"/>
         </w:rPr>
         <w:lastRenderedPageBreak/>
         <w:t>Evaluation</w:t>
+      </w:r>
+      <w:bookmarkEnd w:id="9"/>
+    </w:p>
+    <w:p>
+      <w:pPr>
+        <w:rPr>
+          <w:lang w:val="en-US"/>
+        </w:rPr>
+      </w:pPr>
+      <w:r>
+        <w:rPr>
+          <w:lang w:val="en-US"/>
+        </w:rPr>
+        <w:t>While the end product is not entirely complete, we are very content with the design. The Model/View/Controller design turned out well. The game's logic is completely separated from the graphics, which led to a degree of modularity in the project. Connecting the view and model packages did not prove to be much of a problem, despite their nigh-complete lack of coupling.</w:t>
+      </w:r>
+    </w:p>
+    <w:p>
+      <w:pPr>
+        <w:rPr>
+          <w:lang w:val="en-US"/>
+        </w:rPr>
+      </w:pPr>
+      <w:r>
+        <w:rPr>
+          <w:lang w:val="en-US"/>
+        </w:rPr>
+        <w:t>It would have been desirable to optimize the game a bit more - on slower systems it does not run at full speed - however, such advanced algorithms would have required a lot of time both to learn and implement.</w:t>
       </w:r>
     </w:p>
     <w:p>
@@ -3845,6 +4428,7 @@
           <w:lang w:val="en-US"/>
         </w:rPr>
       </w:pPr>
+      <w:bookmarkStart w:id="10" w:name="_Toc325624819"/>
       <w:r>
         <w:rPr>
           <w:lang w:val="en-US"/>
@@ -3852,6 +4436,7 @@
         <w:lastRenderedPageBreak/>
         <w:t>Progress</w:t>
       </w:r>
+      <w:bookmarkEnd w:id="10"/>
     </w:p>
     <w:p>
       <w:pPr>
@@ -3880,7 +4465,8 @@
       </w:pPr>
       <w:r>
         <w:rPr>
-          <w:lang w:val="en-US"/>
+          <w:noProof/>
+          <w:lang w:eastAsia="sv-SE"/>
         </w:rPr>
         <w:drawing>
           <wp:inline distT="0" distB="0" distL="0" distR="0">
@@ -3904,12 +4490,14 @@
           <w:lang w:val="en-US"/>
         </w:rPr>
       </w:pPr>
+      <w:bookmarkStart w:id="11" w:name="_Toc325624820"/>
       <w:r>
         <w:rPr>
           <w:lang w:val="en-US"/>
         </w:rPr>
         <w:t>Resources spent</w:t>
       </w:r>
+      <w:bookmarkEnd w:id="11"/>
     </w:p>
     <w:p>
       <w:pPr>
@@ -3932,12 +4520,13 @@
       </w:pPr>
       <w:r>
         <w:rPr>
-          <w:lang w:val="en-US"/>
+          <w:noProof/>
+          <w:lang w:eastAsia="sv-SE"/>
         </w:rPr>
         <w:drawing>
           <wp:inline distT="0" distB="0" distL="0" distR="0">
-            <wp:extent cx="4572000" cy="2743200"/>
-            <wp:effectExtent l="19050" t="0" r="19050" b="0"/>
+            <wp:extent cx="5760720" cy="2914650"/>
+            <wp:effectExtent l="19050" t="0" r="11430" b="0"/>
             <wp:docPr id="5" name="Chart 2"/>
             <wp:cNvGraphicFramePr/>
             <a:graphic xmlns:a="http://schemas.openxmlformats.org/drawingml/2006/main">
@@ -3969,6 +4558,7 @@
           <w:lang w:val="en-US"/>
         </w:rPr>
       </w:pPr>
+      <w:bookmarkStart w:id="12" w:name="_Toc325624821"/>
       <w:r>
         <w:rPr>
           <w:lang w:val="en-US"/>
@@ -3976,6 +4566,7 @@
         <w:lastRenderedPageBreak/>
         <w:t>Product metrics</w:t>
       </w:r>
+      <w:bookmarkEnd w:id="12"/>
     </w:p>
     <w:p>
       <w:pPr>
@@ -3984,12 +4575,14 @@
           <w:lang w:val="en-US"/>
         </w:rPr>
       </w:pPr>
+      <w:bookmarkStart w:id="13" w:name="_Toc325624822"/>
       <w:r>
         <w:rPr>
           <w:lang w:val="en-US"/>
         </w:rPr>
         <w:t>Code metrics</w:t>
       </w:r>
+      <w:bookmarkEnd w:id="13"/>
     </w:p>
     <w:p>
       <w:pPr>
@@ -4012,12 +4605,13 @@
       </w:pPr>
       <w:r>
         <w:rPr>
-          <w:lang w:val="en-US"/>
+          <w:noProof/>
+          <w:lang w:eastAsia="sv-SE"/>
         </w:rPr>
         <w:drawing>
           <wp:inline distT="0" distB="0" distL="0" distR="0">
-            <wp:extent cx="4572000" cy="2743200"/>
-            <wp:effectExtent l="19050" t="0" r="19050" b="0"/>
+            <wp:extent cx="5760720" cy="2743200"/>
+            <wp:effectExtent l="19050" t="0" r="11430" b="0"/>
             <wp:docPr id="6" name="Chart 3"/>
             <wp:cNvGraphicFramePr/>
             <a:graphic xmlns:a="http://schemas.openxmlformats.org/drawingml/2006/main">
@@ -4049,6 +4643,7 @@
           <w:lang w:val="en-US"/>
         </w:rPr>
       </w:pPr>
+      <w:bookmarkStart w:id="14" w:name="_Toc325624823"/>
       <w:r>
         <w:rPr>
           <w:lang w:val="en-US"/>
@@ -4056,6 +4651,7 @@
         <w:lastRenderedPageBreak/>
         <w:t>Estimation accuracy</w:t>
       </w:r>
+      <w:bookmarkEnd w:id="14"/>
     </w:p>
     <w:p>
       <w:pPr>
@@ -4078,11 +4674,12 @@
       </w:pPr>
       <w:r>
         <w:rPr>
-          <w:lang w:val="en-US"/>
+          <w:noProof/>
+          <w:lang w:eastAsia="sv-SE"/>
         </w:rPr>
         <w:drawing>
           <wp:inline distT="0" distB="0" distL="0" distR="0">
-            <wp:extent cx="5760720" cy="4634421"/>
+            <wp:extent cx="5760720" cy="4638675"/>
             <wp:effectExtent l="19050" t="0" r="11430" b="0"/>
             <wp:docPr id="7" name="Chart 4"/>
             <wp:cNvGraphicFramePr/>
@@ -4189,7 +4786,7 @@
             <w:rPr>
               <w:noProof/>
             </w:rPr>
-            <w:t>19</w:t>
+            <w:t>1</w:t>
           </w:r>
         </w:fldSimple>
       </w:p>
@@ -4255,7 +4852,7 @@
         <w:rPr>
           <w:lang w:val="en-US"/>
         </w:rPr>
-        <w:t xml:space="preserve"> UIStateMachine.png</w:t>
+        <w:t xml:space="preserve"> ClassOverviewDiagram.png</w:t>
       </w:r>
     </w:p>
   </w:footnote>
@@ -4277,7 +4874,13 @@
         <w:rPr>
           <w:lang w:val="en-US"/>
         </w:rPr>
-        <w:t xml:space="preserve"> PacmanStateMachine.png</w:t>
+        <w:t xml:space="preserve"> F</w:t>
+      </w:r>
+      <w:r>
+        <w:rPr>
+          <w:lang w:val="en-US"/>
+        </w:rPr>
+        <w:t>rameworkClassDiagram.png</w:t>
       </w:r>
     </w:p>
   </w:footnote>
@@ -4299,7 +4902,139 @@
         <w:rPr>
           <w:lang w:val="en-US"/>
         </w:rPr>
+        <w:t xml:space="preserve"> R</w:t>
+      </w:r>
+      <w:r>
+        <w:rPr>
+          <w:lang w:val="en-US"/>
+        </w:rPr>
+        <w:t>esourceClassDiagram.png</w:t>
+      </w:r>
+    </w:p>
+  </w:footnote>
+  <w:footnote w:id="5">
+    <w:p>
+      <w:pPr>
+        <w:pStyle w:val="FootnoteText"/>
+        <w:rPr>
+          <w:lang w:val="en-US"/>
+        </w:rPr>
+      </w:pPr>
+      <w:r>
+        <w:rPr>
+          <w:rStyle w:val="FootnoteReference"/>
+        </w:rPr>
+        <w:footnoteRef/>
+      </w:r>
+      <w:r>
+        <w:rPr>
+          <w:lang w:val="en-US"/>
+        </w:rPr>
+        <w:t xml:space="preserve"> H</w:t>
+      </w:r>
+      <w:r>
+        <w:rPr>
+          <w:lang w:val="en-US"/>
+        </w:rPr>
+        <w:t>elperClassDiagram.png</w:t>
+      </w:r>
+    </w:p>
+  </w:footnote>
+  <w:footnote w:id="6">
+    <w:p>
+      <w:pPr>
+        <w:pStyle w:val="FootnoteText"/>
+        <w:rPr>
+          <w:lang w:val="en-US"/>
+        </w:rPr>
+      </w:pPr>
+      <w:r>
+        <w:rPr>
+          <w:rStyle w:val="FootnoteReference"/>
+        </w:rPr>
+        <w:footnoteRef/>
+      </w:r>
+      <w:r>
+        <w:rPr>
+          <w:lang w:val="en-US"/>
+        </w:rPr>
+        <w:t xml:space="preserve"> UIStateMachine.png</w:t>
+      </w:r>
+    </w:p>
+  </w:footnote>
+  <w:footnote w:id="7">
+    <w:p>
+      <w:pPr>
+        <w:pStyle w:val="FootnoteText"/>
+        <w:rPr>
+          <w:lang w:val="en-US"/>
+        </w:rPr>
+      </w:pPr>
+      <w:r>
+        <w:rPr>
+          <w:rStyle w:val="FootnoteReference"/>
+        </w:rPr>
+        <w:footnoteRef/>
+      </w:r>
+      <w:r>
+        <w:rPr>
+          <w:lang w:val="en-US"/>
+        </w:rPr>
+        <w:t xml:space="preserve"> PacmanStateMachine.png</w:t>
+      </w:r>
+    </w:p>
+  </w:footnote>
+  <w:footnote w:id="8">
+    <w:p>
+      <w:pPr>
+        <w:pStyle w:val="FootnoteText"/>
+      </w:pPr>
+      <w:r>
+        <w:rPr>
+          <w:rStyle w:val="FootnoteReference"/>
+        </w:rPr>
+        <w:footnoteRef/>
+      </w:r>
+      <w:r>
+        <w:t xml:space="preserve"> ViewClassDiagram.png</w:t>
+      </w:r>
+    </w:p>
+  </w:footnote>
+  <w:footnote w:id="9">
+    <w:p>
+      <w:pPr>
+        <w:pStyle w:val="FootnoteText"/>
+        <w:rPr>
+          <w:lang w:val="en-US"/>
+        </w:rPr>
+      </w:pPr>
+      <w:r>
+        <w:rPr>
+          <w:rStyle w:val="FootnoteReference"/>
+        </w:rPr>
+        <w:footnoteRef/>
+      </w:r>
+      <w:r>
+        <w:rPr>
+          <w:lang w:val="en-US"/>
+        </w:rPr>
         <w:t xml:space="preserve"> EnemyStateMachine.png</w:t>
+      </w:r>
+    </w:p>
+  </w:footnote>
+  <w:footnote w:id="10">
+    <w:p>
+      <w:pPr>
+        <w:pStyle w:val="FootnoteText"/>
+      </w:pPr>
+      <w:r>
+        <w:rPr>
+          <w:rStyle w:val="FootnoteReference"/>
+        </w:rPr>
+        <w:footnoteRef/>
+      </w:r>
+      <w:r>
+        <w:t xml:space="preserve"> ModelClassDiagram.png</w:t>
       </w:r>
     </w:p>
   </w:footnote>
@@ -5474,6 +6209,19 @@
       <w:vertAlign w:val="superscript"/>
     </w:rPr>
   </w:style>
+  <w:style w:type="paragraph" w:styleId="TOC2">
+    <w:name w:val="toc 2"/>
+    <w:basedOn w:val="Normal"/>
+    <w:next w:val="Normal"/>
+    <w:autoRedefine/>
+    <w:uiPriority w:val="39"/>
+    <w:unhideWhenUsed/>
+    <w:rsid w:val="00BE7ECB"/>
+    <w:pPr>
+      <w:spacing w:after="100"/>
+      <w:ind w:left="220"/>
+    </w:pPr>
+  </w:style>
 </w:styles>
 </file>
 
@@ -5831,24 +6579,24 @@
           </c:val>
         </c:ser>
         <c:marker val="1"/>
-        <c:axId val="75163136"/>
-        <c:axId val="75335168"/>
+        <c:axId val="116807168"/>
+        <c:axId val="116808704"/>
       </c:lineChart>
       <c:catAx>
-        <c:axId val="75163136"/>
+        <c:axId val="116807168"/>
         <c:scaling>
           <c:orientation val="minMax"/>
         </c:scaling>
         <c:axPos val="b"/>
         <c:tickLblPos val="nextTo"/>
-        <c:crossAx val="75335168"/>
+        <c:crossAx val="116808704"/>
         <c:crosses val="autoZero"/>
         <c:auto val="1"/>
         <c:lblAlgn val="ctr"/>
         <c:lblOffset val="100"/>
       </c:catAx>
       <c:valAx>
-        <c:axId val="75335168"/>
+        <c:axId val="116808704"/>
         <c:scaling>
           <c:orientation val="minMax"/>
         </c:scaling>
@@ -5856,7 +6604,7 @@
         <c:majorGridlines/>
         <c:numFmt formatCode="General" sourceLinked="1"/>
         <c:tickLblPos val="nextTo"/>
-        <c:crossAx val="75163136"/>
+        <c:crossAx val="116807168"/>
         <c:crosses val="autoZero"/>
         <c:crossBetween val="between"/>
       </c:valAx>
@@ -6315,24 +7063,24 @@
           </c:val>
         </c:ser>
         <c:overlap val="100"/>
-        <c:axId val="116593792"/>
-        <c:axId val="116596096"/>
+        <c:axId val="116886528"/>
+        <c:axId val="117572352"/>
       </c:barChart>
       <c:catAx>
-        <c:axId val="116593792"/>
+        <c:axId val="116886528"/>
         <c:scaling>
           <c:orientation val="minMax"/>
         </c:scaling>
         <c:axPos val="l"/>
         <c:tickLblPos val="nextTo"/>
-        <c:crossAx val="116596096"/>
+        <c:crossAx val="117572352"/>
         <c:crosses val="autoZero"/>
         <c:auto val="1"/>
         <c:lblAlgn val="ctr"/>
         <c:lblOffset val="100"/>
       </c:catAx>
       <c:valAx>
-        <c:axId val="116596096"/>
+        <c:axId val="117572352"/>
         <c:scaling>
           <c:orientation val="minMax"/>
         </c:scaling>
@@ -6340,7 +7088,7 @@
         <c:majorGridlines/>
         <c:numFmt formatCode="General" sourceLinked="1"/>
         <c:tickLblPos val="nextTo"/>
-        <c:crossAx val="116593792"/>
+        <c:crossAx val="116886528"/>
         <c:crosses val="autoZero"/>
         <c:crossBetween val="between"/>
       </c:valAx>
@@ -6464,24 +7212,24 @@
             </c:numRef>
           </c:val>
         </c:ser>
-        <c:axId val="117827072"/>
-        <c:axId val="117828992"/>
+        <c:axId val="117917568"/>
+        <c:axId val="122683392"/>
       </c:barChart>
       <c:catAx>
-        <c:axId val="117827072"/>
+        <c:axId val="117917568"/>
         <c:scaling>
           <c:orientation val="minMax"/>
         </c:scaling>
         <c:axPos val="b"/>
         <c:tickLblPos val="nextTo"/>
-        <c:crossAx val="117828992"/>
+        <c:crossAx val="122683392"/>
         <c:crosses val="autoZero"/>
         <c:auto val="1"/>
         <c:lblAlgn val="ctr"/>
         <c:lblOffset val="100"/>
       </c:catAx>
       <c:valAx>
-        <c:axId val="117828992"/>
+        <c:axId val="122683392"/>
         <c:scaling>
           <c:orientation val="minMax"/>
         </c:scaling>
@@ -6489,7 +7237,7 @@
         <c:majorGridlines/>
         <c:numFmt formatCode="General" sourceLinked="1"/>
         <c:tickLblPos val="nextTo"/>
-        <c:crossAx val="117827072"/>
+        <c:crossAx val="117917568"/>
         <c:crosses val="autoZero"/>
         <c:crossBetween val="between"/>
       </c:valAx>
@@ -6736,7 +7484,7 @@
                   <c:v>1.4</c:v>
                 </c:pt>
                 <c:pt idx="7">
-                  <c:v>0.95000000000000007</c:v>
+                  <c:v>0.95000000000000029</c:v>
                 </c:pt>
                 <c:pt idx="8">
                   <c:v>7.5</c:v>
@@ -6751,7 +7499,7 @@
                   <c:v>1</c:v>
                 </c:pt>
                 <c:pt idx="12">
-                  <c:v>0.62500000000000011</c:v>
+                  <c:v>0.62500000000000033</c:v>
                 </c:pt>
                 <c:pt idx="13">
                   <c:v>2</c:v>
@@ -6769,7 +7517,7 @@
                   <c:v>1.55</c:v>
                 </c:pt>
                 <c:pt idx="18">
-                  <c:v>0.30000000000000004</c:v>
+                  <c:v>0.30000000000000016</c:v>
                 </c:pt>
                 <c:pt idx="19">
                   <c:v>1.2</c:v>
@@ -6832,13 +7580,13 @@
                   <c:v>1</c:v>
                 </c:pt>
                 <c:pt idx="39">
-                  <c:v>0.60000000000000009</c:v>
+                  <c:v>0.60000000000000031</c:v>
                 </c:pt>
                 <c:pt idx="40">
                   <c:v>0.5</c:v>
                 </c:pt>
                 <c:pt idx="41">
-                  <c:v>0.75000000000000011</c:v>
+                  <c:v>0.75000000000000033</c:v>
                 </c:pt>
                 <c:pt idx="42">
                   <c:v>1.0277777777777777</c:v>
@@ -6862,7 +7610,7 @@
                   <c:v>0.5</c:v>
                 </c:pt>
                 <c:pt idx="49">
-                  <c:v>0.62500000000000011</c:v>
+                  <c:v>0.62500000000000033</c:v>
                 </c:pt>
                 <c:pt idx="50">
                   <c:v>4</c:v>
@@ -6874,11 +7622,11 @@
             </c:numRef>
           </c:val>
         </c:ser>
-        <c:axId val="118084352"/>
-        <c:axId val="118085888"/>
+        <c:axId val="122737792"/>
+        <c:axId val="122739328"/>
       </c:barChart>
       <c:catAx>
-        <c:axId val="118084352"/>
+        <c:axId val="122737792"/>
         <c:scaling>
           <c:orientation val="minMax"/>
         </c:scaling>
@@ -6894,14 +7642,14 @@
             <a:endParaRPr lang="sv-SE"/>
           </a:p>
         </c:txPr>
-        <c:crossAx val="118085888"/>
-        <c:crossesAt val="1.0000000000000021E-6"/>
+        <c:crossAx val="122739328"/>
+        <c:crossesAt val="1.0000000000000025E-6"/>
         <c:auto val="1"/>
         <c:lblAlgn val="ctr"/>
         <c:lblOffset val="100"/>
       </c:catAx>
       <c:valAx>
-        <c:axId val="118085888"/>
+        <c:axId val="122739328"/>
         <c:scaling>
           <c:logBase val="10"/>
           <c:orientation val="minMax"/>
@@ -6911,7 +7659,7 @@
         <c:majorGridlines/>
         <c:numFmt formatCode="0%" sourceLinked="0"/>
         <c:tickLblPos val="nextTo"/>
-        <c:crossAx val="118084352"/>
+        <c:crossAx val="122737792"/>
         <c:crosses val="autoZero"/>
         <c:crossBetween val="between"/>
         <c:majorUnit val="10"/>
@@ -7212,7 +7960,7 @@
 </file>
 
 <file path=customXml/itemProps1.xml><?xml version="1.0" encoding="utf-8"?>
-<ds:datastoreItem xmlns:ds="http://schemas.openxmlformats.org/officeDocument/2006/customXml" ds:itemID="{F0DFED63-AE67-4FF2-A830-BBE2389ECE21}">
+<ds:datastoreItem xmlns:ds="http://schemas.openxmlformats.org/officeDocument/2006/customXml" ds:itemID="{EB145B44-505E-4F17-8C20-E1224A96C69B}">
   <ds:schemaRefs>
     <ds:schemaRef ds:uri="http://schemas.openxmlformats.org/officeDocument/2006/bibliography"/>
   </ds:schemaRefs>

</xml_diff>